<commit_message>
Globale aanpak toegevoegd aan implementatieplan
Nog toe te voegen:
- Planningen
- Structuur document
- Implementatiekosten
</commit_message>
<xml_diff>
--- a/1_Implementatie/Implementatieplan.docx
+++ b/1_Implementatie/Implementatieplan.docx
@@ -1,6 +1,6 @@
 
 <file path=word/document.xml><?xml version="1.0" encoding="utf-8"?>
-<w:document xmlns:wpc="http://schemas.microsoft.com/office/word/2010/wordprocessingCanvas" xmlns:cx="http://schemas.microsoft.com/office/drawing/2014/chartex" xmlns:cx1="http://schemas.microsoft.com/office/drawing/2015/9/8/chartex" xmlns:cx2="http://schemas.microsoft.com/office/drawing/2015/10/21/chartex" xmlns:mc="http://schemas.openxmlformats.org/markup-compatibility/2006" xmlns:o="urn:schemas-microsoft-com:office:office" xmlns:r="http://schemas.openxmlformats.org/officeDocument/2006/relationships" xmlns:m="http://schemas.openxmlformats.org/officeDocument/2006/math" xmlns:v="urn:schemas-microsoft-com:vml" xmlns:wp14="http://schemas.microsoft.com/office/word/2010/wordprocessingDrawing" xmlns:wp="http://schemas.openxmlformats.org/drawingml/2006/wordprocessingDrawing" xmlns:w10="urn:schemas-microsoft-com:office:word" xmlns:w="http://schemas.openxmlformats.org/wordprocessingml/2006/main" xmlns:w14="http://schemas.microsoft.com/office/word/2010/wordml" xmlns:w15="http://schemas.microsoft.com/office/word/2012/wordml" xmlns:w16se="http://schemas.microsoft.com/office/word/2015/wordml/symex" xmlns:wpg="http://schemas.microsoft.com/office/word/2010/wordprocessingGroup" xmlns:wpi="http://schemas.microsoft.com/office/word/2010/wordprocessingInk" xmlns:wne="http://schemas.microsoft.com/office/word/2006/wordml" xmlns:wps="http://schemas.microsoft.com/office/word/2010/wordprocessingShape" mc:Ignorable="w14 w15 w16se wp14">
+<w:document xmlns:wpc="http://schemas.microsoft.com/office/word/2010/wordprocessingCanvas" xmlns:cx="http://schemas.microsoft.com/office/drawing/2014/chartex" xmlns:cx1="http://schemas.microsoft.com/office/drawing/2015/9/8/chartex" xmlns:cx2="http://schemas.microsoft.com/office/drawing/2015/10/21/chartex" xmlns:cx3="http://schemas.microsoft.com/office/drawing/2016/5/9/chartex" xmlns:cx4="http://schemas.microsoft.com/office/drawing/2016/5/10/chartex" xmlns:cx5="http://schemas.microsoft.com/office/drawing/2016/5/11/chartex" xmlns:mc="http://schemas.openxmlformats.org/markup-compatibility/2006" xmlns:o="urn:schemas-microsoft-com:office:office" xmlns:r="http://schemas.openxmlformats.org/officeDocument/2006/relationships" xmlns:m="http://schemas.openxmlformats.org/officeDocument/2006/math" xmlns:v="urn:schemas-microsoft-com:vml" xmlns:wp14="http://schemas.microsoft.com/office/word/2010/wordprocessingDrawing" xmlns:wp="http://schemas.openxmlformats.org/drawingml/2006/wordprocessingDrawing" xmlns:w10="urn:schemas-microsoft-com:office:word" xmlns:w="http://schemas.openxmlformats.org/wordprocessingml/2006/main" xmlns:w14="http://schemas.microsoft.com/office/word/2010/wordml" xmlns:w15="http://schemas.microsoft.com/office/word/2012/wordml" xmlns:w16se="http://schemas.microsoft.com/office/word/2015/wordml/symex" xmlns:wpg="http://schemas.microsoft.com/office/word/2010/wordprocessingGroup" xmlns:wpi="http://schemas.microsoft.com/office/word/2010/wordprocessingInk" xmlns:wne="http://schemas.microsoft.com/office/word/2006/wordml" xmlns:wps="http://schemas.microsoft.com/office/word/2010/wordprocessingShape" mc:Ignorable="w14 w15 w16se wp14">
   <w:body>
     <w:sdt>
       <w:sdtPr>
@@ -2504,51 +2504,52 @@
     <w:p>
       <w:pPr>
         <w:pStyle w:val="Kop3"/>
-        <w:rPr>
-          <w:highlight w:val="yellow"/>
-        </w:rPr>
       </w:pPr>
       <w:bookmarkStart w:id="3" w:name="_Toc476816899"/>
       <w:r>
-        <w:rPr>
-          <w:highlight w:val="yellow"/>
-        </w:rPr>
         <w:t>Globale aanpak</w:t>
       </w:r>
       <w:bookmarkEnd w:id="3"/>
     </w:p>
     <w:p>
-      <w:pPr>
-        <w:rPr>
-          <w:highlight w:val="yellow"/>
-        </w:rPr>
-      </w:pPr>
-      <w:r>
-        <w:rPr>
-          <w:highlight w:val="yellow"/>
-        </w:rPr>
-        <w:t>/</w:t>
+      <w:r>
+        <w:t>Hoe zal het project in werking gaan? We zullen allereerst beginnen met het implementatie gedeelte van her project. Hier zullen we een aantal documenten opstellen die deel uitmaken van het vooronderzoek. Verder is het belangrijk om meer informatie op te doen over het huidige systeem, hierdoor zullen we een paar documenten op gaan stellen over de conversie. Vervolgens gaan we kijken naar de huidige en toekomstige procedures binnen het ziekenhuis.</w:t>
       </w:r>
     </w:p>
     <w:p>
-      <w:pPr>
-        <w:rPr>
-          <w:highlight w:val="yellow"/>
-        </w:rPr>
-      </w:pPr>
+      <w:r>
+        <w:t>De ontwikkeling zal ontstaan uit het coderen van het parkeerterreinsysteem, het voorraadbeheersysteem en de e-</w:t>
+      </w:r>
+      <w:proofErr w:type="spellStart"/>
+      <w:r>
+        <w:t>learning</w:t>
+      </w:r>
+      <w:proofErr w:type="spellEnd"/>
+      <w:r>
+        <w:t xml:space="preserve"> app. Hieronder vallen ook een aantal documenten, zoals: functionele ontwerpen, technische ontwerpen, testplannen, testrapporten, etc. </w:t>
+      </w:r>
     </w:p>
     <w:p>
+      <w:r>
+        <w:t xml:space="preserve">Vervolgens komen we bij de implementatie van de producten. Er worden handleidingen gemaakt voor de gebruikers en beheerders van de producten. Verder zullen er ook een aantal testen plaatsvinden voor de acceptatie. Ook zullen we een workshop houden voor de gebruikers en beheerders van de systemen. </w:t>
+      </w:r>
+    </w:p>
+    <w:p>
+      <w:r>
+        <w:t>Tot slot komt de afsluiting, hier krijgt het Middenpolder ziekenhuis de kans om feedback te geven over het afgelopen half jaar. Dit wordt gedaan doormiddel van een enquête met een aantal vragen voor de opdrachtgevers, beheerders en gebruikers. De producten zullen opgeleverd worden en er wordt een demonstratie gehouden.</w:t>
+      </w:r>
+      <w:bookmarkStart w:id="4" w:name="_GoBack"/>
+      <w:bookmarkEnd w:id="4"/>
+    </w:p>
+    <w:p>
       <w:pPr>
         <w:pStyle w:val="Kop3"/>
       </w:pPr>
-      <w:bookmarkStart w:id="4" w:name="_Toc476816900"/>
-      <w:r>
-        <w:rPr>
-          <w:highlight w:val="yellow"/>
-        </w:rPr>
+      <w:bookmarkStart w:id="5" w:name="_Toc476816900"/>
+      <w:r>
         <w:t>Structuur van het document</w:t>
       </w:r>
-      <w:bookmarkEnd w:id="4"/>
+      <w:bookmarkEnd w:id="5"/>
     </w:p>
     <w:p/>
     <w:p/>
@@ -2565,8 +2566,6 @@
       <w:r>
         <w:br w:type="page"/>
       </w:r>
-      <w:bookmarkStart w:id="5" w:name="_GoBack"/>
-      <w:bookmarkEnd w:id="5"/>
     </w:p>
     <w:p>
       <w:pPr>
@@ -2592,13 +2591,7 @@
     </w:p>
     <w:p>
       <w:r>
-        <w:t xml:space="preserve">De computers waar de software op moet worden </w:t>
-      </w:r>
-      <w:r>
-        <w:t>geïnstalleerd</w:t>
-      </w:r>
-      <w:r>
-        <w:t xml:space="preserve"> zijn de computers bij de IT’ers, de receptionisten en de directie. De software moet op alle computers kunnen draaien als het nodig is.</w:t>
+        <w:t>De computers waar de software op moet worden geïnstalleerd zijn de computers bij de IT’ers, de receptionisten en de directie. De software moet op alle computers kunnen draaien als het nodig is.</w:t>
       </w:r>
     </w:p>
     <w:p>
@@ -2611,19 +2604,7 @@
     </w:p>
     <w:p>
       <w:r>
-        <w:t xml:space="preserve">De hardware van het bedrijf zal niet </w:t>
-      </w:r>
-      <w:r>
-        <w:t>geüpgraded</w:t>
-      </w:r>
-      <w:r>
-        <w:t xml:space="preserve"> hoeven worden. De software zal anders zijn dan dat de werknemers op het moment gewend zijn en zullen ook beter met elkaar samenwerken dan de software op het moment, wat helemaal niet met elkaar kan samenwerken. Om het overzicht goed uit te kunnen bereiden moeten we een gesprek gaan hebben met de hoofd IT’er ROLA. Er hoeven geen nieuwe of aanvullende tools worden </w:t>
-      </w:r>
-      <w:r>
-        <w:t>geïnstalleerd</w:t>
-      </w:r>
-      <w:r>
-        <w:t xml:space="preserve"> om de nieuwe software draaiende te krijgen.</w:t>
+        <w:t>De hardware van het bedrijf zal niet geüpgraded hoeven worden. De software zal anders zijn dan dat de werknemers op het moment gewend zijn en zullen ook beter met elkaar samenwerken dan de software op het moment, wat helemaal niet met elkaar kan samenwerken. Om het overzicht goed uit te kunnen bereiden moeten we een gesprek gaan hebben met de hoofd IT’er ROLA. Er hoeven geen nieuwe of aanvullende tools worden geïnstalleerd om de nieuwe software draaiende te krijgen.</w:t>
       </w:r>
     </w:p>
     <w:p>
@@ -2820,22 +2801,7 @@
     </w:p>
     <w:p>
       <w:r>
-        <w:t>Na het vooronderzoek zullen we</w:t>
-      </w:r>
-      <w:r>
-        <w:t xml:space="preserve"> begi</w:t>
-      </w:r>
-      <w:r>
-        <w:t>nnen met het ontwikkelen van de producten</w:t>
-      </w:r>
-      <w:r>
-        <w:t>, dit wordt op een speciale ontwikkelomgeving gedaan. Wanneer de functionaliteiten afgerond zijn, zal de code</w:t>
-      </w:r>
-      <w:r>
-        <w:t xml:space="preserve"> door gaan naar fase 2: test</w:t>
-      </w:r>
-      <w:r>
-        <w:t xml:space="preserve">. </w:t>
+        <w:t xml:space="preserve">Na het vooronderzoek zullen we beginnen met het ontwikkelen van de producten, dit wordt op een speciale ontwikkelomgeving gedaan. Wanneer de functionaliteiten afgerond zijn, zal de code door gaan naar fase 2: test. </w:t>
       </w:r>
     </w:p>
     <w:p>
@@ -2848,16 +2814,7 @@
     </w:p>
     <w:p>
       <w:r>
-        <w:t xml:space="preserve">Wanneer het tijd is om de code te gaan testen, zal deze naar de testruimte geplaatst worden. Op de testruimte wordt er technisch </w:t>
-      </w:r>
-      <w:r>
-        <w:t>en</w:t>
-      </w:r>
-      <w:r>
-        <w:t xml:space="preserve"> functioneel getest. Het testen wordt zorgvuldig gedocumenteerd en opgeslagen in het testrapport. De resultaten komen vervolgens terug bij de ontwikkelaars, zij zullen de code gaan verbeteren. </w:t>
-      </w:r>
-      <w:r>
-        <w:t>Wanneer de producten klaar zijn voor feedback, dan zullen ze naar fase 3 gaan. Zo niet? Dan zal het product verder ontwikkeld worden in fase 1.</w:t>
+        <w:t>Wanneer het tijd is om de code te gaan testen, zal deze naar de testruimte geplaatst worden. Op de testruimte wordt er technisch en functioneel getest. Het testen wordt zorgvuldig gedocumenteerd en opgeslagen in het testrapport. De resultaten komen vervolgens terug bij de ontwikkelaars, zij zullen de code gaan verbeteren. Wanneer de producten klaar zijn voor feedback, dan zullen ze naar fase 3 gaan. Zo niet? Dan zal het product verder ontwikkeld worden in fase 1.</w:t>
       </w:r>
     </w:p>
     <w:p>
@@ -2870,25 +2827,7 @@
     </w:p>
     <w:p>
       <w:r>
-        <w:t>Nadat</w:t>
-      </w:r>
-      <w:r>
-        <w:t xml:space="preserve"> het product bereid is voor feedback, wordt het product op e</w:t>
-      </w:r>
-      <w:r>
-        <w:t>e</w:t>
-      </w:r>
-      <w:r>
-        <w:t>n</w:t>
-      </w:r>
-      <w:r>
-        <w:t xml:space="preserve"> acceptatieruimte geïmplementeerd. Hier wordt het product opgeleverd aan de klant. </w:t>
-      </w:r>
-      <w:r>
-        <w:t>De acceptatieruimte zal overeenkomen met de productieruimte waarop het product geïmplementeerd wordt. De feedback van het Middenpolder ziekenhuis zal opgenomen worden en, indien nodig, terugkomen bij de ontwikkelfase. Zij zullen</w:t>
-      </w:r>
-      <w:r>
-        <w:t xml:space="preserve"> de nieuwe functionaliteiten ontwikkelen en testen. </w:t>
+        <w:t xml:space="preserve">Nadat het product bereid is voor feedback, wordt het product op een acceptatieruimte geïmplementeerd. Hier wordt het product opgeleverd aan de klant. De acceptatieruimte zal overeenkomen met de productieruimte waarop het product geïmplementeerd wordt. De feedback van het Middenpolder ziekenhuis zal opgenomen worden en, indien nodig, terugkomen bij de ontwikkelfase. Zij zullen de nieuwe functionaliteiten ontwikkelen en testen. </w:t>
       </w:r>
     </w:p>
     <w:p>
@@ -3778,7 +3717,7 @@
 </file>
 
 <file path=word/endnotes.xml><?xml version="1.0" encoding="utf-8"?>
-<w:endnotes xmlns:wpc="http://schemas.microsoft.com/office/word/2010/wordprocessingCanvas" xmlns:cx="http://schemas.microsoft.com/office/drawing/2014/chartex" xmlns:cx1="http://schemas.microsoft.com/office/drawing/2015/9/8/chartex" xmlns:cx2="http://schemas.microsoft.com/office/drawing/2015/10/21/chartex" xmlns:mc="http://schemas.openxmlformats.org/markup-compatibility/2006" xmlns:o="urn:schemas-microsoft-com:office:office" xmlns:r="http://schemas.openxmlformats.org/officeDocument/2006/relationships" xmlns:m="http://schemas.openxmlformats.org/officeDocument/2006/math" xmlns:v="urn:schemas-microsoft-com:vml" xmlns:wp14="http://schemas.microsoft.com/office/word/2010/wordprocessingDrawing" xmlns:wp="http://schemas.openxmlformats.org/drawingml/2006/wordprocessingDrawing" xmlns:w10="urn:schemas-microsoft-com:office:word" xmlns:w="http://schemas.openxmlformats.org/wordprocessingml/2006/main" xmlns:w14="http://schemas.microsoft.com/office/word/2010/wordml" xmlns:w15="http://schemas.microsoft.com/office/word/2012/wordml" xmlns:w16se="http://schemas.microsoft.com/office/word/2015/wordml/symex" xmlns:wpg="http://schemas.microsoft.com/office/word/2010/wordprocessingGroup" xmlns:wpi="http://schemas.microsoft.com/office/word/2010/wordprocessingInk" xmlns:wne="http://schemas.microsoft.com/office/word/2006/wordml" xmlns:wps="http://schemas.microsoft.com/office/word/2010/wordprocessingShape" mc:Ignorable="w14 w15 w16se wp14">
+<w:endnotes xmlns:wpc="http://schemas.microsoft.com/office/word/2010/wordprocessingCanvas" xmlns:cx="http://schemas.microsoft.com/office/drawing/2014/chartex" xmlns:cx1="http://schemas.microsoft.com/office/drawing/2015/9/8/chartex" xmlns:cx2="http://schemas.microsoft.com/office/drawing/2015/10/21/chartex" xmlns:cx3="http://schemas.microsoft.com/office/drawing/2016/5/9/chartex" xmlns:cx4="http://schemas.microsoft.com/office/drawing/2016/5/10/chartex" xmlns:cx5="http://schemas.microsoft.com/office/drawing/2016/5/11/chartex" xmlns:mc="http://schemas.openxmlformats.org/markup-compatibility/2006" xmlns:o="urn:schemas-microsoft-com:office:office" xmlns:r="http://schemas.openxmlformats.org/officeDocument/2006/relationships" xmlns:m="http://schemas.openxmlformats.org/officeDocument/2006/math" xmlns:v="urn:schemas-microsoft-com:vml" xmlns:wp14="http://schemas.microsoft.com/office/word/2010/wordprocessingDrawing" xmlns:wp="http://schemas.openxmlformats.org/drawingml/2006/wordprocessingDrawing" xmlns:w10="urn:schemas-microsoft-com:office:word" xmlns:w="http://schemas.openxmlformats.org/wordprocessingml/2006/main" xmlns:w14="http://schemas.microsoft.com/office/word/2010/wordml" xmlns:w15="http://schemas.microsoft.com/office/word/2012/wordml" xmlns:w16se="http://schemas.microsoft.com/office/word/2015/wordml/symex" xmlns:wpg="http://schemas.microsoft.com/office/word/2010/wordprocessingGroup" xmlns:wpi="http://schemas.microsoft.com/office/word/2010/wordprocessingInk" xmlns:wne="http://schemas.microsoft.com/office/word/2006/wordml" xmlns:wps="http://schemas.microsoft.com/office/word/2010/wordprocessingShape" mc:Ignorable="w14 w15 w16se wp14">
   <w:endnote w:type="separator" w:id="-1">
     <w:p>
       <w:r>
@@ -3797,7 +3736,7 @@
 </file>
 
 <file path=word/footer1.xml><?xml version="1.0" encoding="utf-8"?>
-<w:ftr xmlns:wpc="http://schemas.microsoft.com/office/word/2010/wordprocessingCanvas" xmlns:cx="http://schemas.microsoft.com/office/drawing/2014/chartex" xmlns:cx1="http://schemas.microsoft.com/office/drawing/2015/9/8/chartex" xmlns:cx2="http://schemas.microsoft.com/office/drawing/2015/10/21/chartex" xmlns:mc="http://schemas.openxmlformats.org/markup-compatibility/2006" xmlns:o="urn:schemas-microsoft-com:office:office" xmlns:r="http://schemas.openxmlformats.org/officeDocument/2006/relationships" xmlns:m="http://schemas.openxmlformats.org/officeDocument/2006/math" xmlns:v="urn:schemas-microsoft-com:vml" xmlns:wp14="http://schemas.microsoft.com/office/word/2010/wordprocessingDrawing" xmlns:wp="http://schemas.openxmlformats.org/drawingml/2006/wordprocessingDrawing" xmlns:w10="urn:schemas-microsoft-com:office:word" xmlns:w="http://schemas.openxmlformats.org/wordprocessingml/2006/main" xmlns:w14="http://schemas.microsoft.com/office/word/2010/wordml" xmlns:w15="http://schemas.microsoft.com/office/word/2012/wordml" xmlns:w16se="http://schemas.microsoft.com/office/word/2015/wordml/symex" xmlns:wpg="http://schemas.microsoft.com/office/word/2010/wordprocessingGroup" xmlns:wpi="http://schemas.microsoft.com/office/word/2010/wordprocessingInk" xmlns:wne="http://schemas.microsoft.com/office/word/2006/wordml" xmlns:wps="http://schemas.microsoft.com/office/word/2010/wordprocessingShape" mc:Ignorable="w14 w15 w16se wp14">
+<w:ftr xmlns:wpc="http://schemas.microsoft.com/office/word/2010/wordprocessingCanvas" xmlns:cx="http://schemas.microsoft.com/office/drawing/2014/chartex" xmlns:cx1="http://schemas.microsoft.com/office/drawing/2015/9/8/chartex" xmlns:cx2="http://schemas.microsoft.com/office/drawing/2015/10/21/chartex" xmlns:cx3="http://schemas.microsoft.com/office/drawing/2016/5/9/chartex" xmlns:cx4="http://schemas.microsoft.com/office/drawing/2016/5/10/chartex" xmlns:cx5="http://schemas.microsoft.com/office/drawing/2016/5/11/chartex" xmlns:mc="http://schemas.openxmlformats.org/markup-compatibility/2006" xmlns:o="urn:schemas-microsoft-com:office:office" xmlns:r="http://schemas.openxmlformats.org/officeDocument/2006/relationships" xmlns:m="http://schemas.openxmlformats.org/officeDocument/2006/math" xmlns:v="urn:schemas-microsoft-com:vml" xmlns:wp14="http://schemas.microsoft.com/office/word/2010/wordprocessingDrawing" xmlns:wp="http://schemas.openxmlformats.org/drawingml/2006/wordprocessingDrawing" xmlns:w10="urn:schemas-microsoft-com:office:word" xmlns:w="http://schemas.openxmlformats.org/wordprocessingml/2006/main" xmlns:w14="http://schemas.microsoft.com/office/word/2010/wordml" xmlns:w15="http://schemas.microsoft.com/office/word/2012/wordml" xmlns:w16se="http://schemas.microsoft.com/office/word/2015/wordml/symex" xmlns:wpg="http://schemas.microsoft.com/office/word/2010/wordprocessingGroup" xmlns:wpi="http://schemas.microsoft.com/office/word/2010/wordprocessingInk" xmlns:wne="http://schemas.microsoft.com/office/word/2006/wordml" xmlns:wps="http://schemas.microsoft.com/office/word/2010/wordprocessingShape" mc:Ignorable="w14 w15 w16se wp14">
   <w:p/>
   <w:p>
     <w:pPr>
@@ -3829,7 +3768,7 @@
 </file>
 
 <file path=word/footer2.xml><?xml version="1.0" encoding="utf-8"?>
-<w:ftr xmlns:wpc="http://schemas.microsoft.com/office/word/2010/wordprocessingCanvas" xmlns:cx="http://schemas.microsoft.com/office/drawing/2014/chartex" xmlns:cx1="http://schemas.microsoft.com/office/drawing/2015/9/8/chartex" xmlns:cx2="http://schemas.microsoft.com/office/drawing/2015/10/21/chartex" xmlns:mc="http://schemas.openxmlformats.org/markup-compatibility/2006" xmlns:o="urn:schemas-microsoft-com:office:office" xmlns:r="http://schemas.openxmlformats.org/officeDocument/2006/relationships" xmlns:m="http://schemas.openxmlformats.org/officeDocument/2006/math" xmlns:v="urn:schemas-microsoft-com:vml" xmlns:wp14="http://schemas.microsoft.com/office/word/2010/wordprocessingDrawing" xmlns:wp="http://schemas.openxmlformats.org/drawingml/2006/wordprocessingDrawing" xmlns:w10="urn:schemas-microsoft-com:office:word" xmlns:w="http://schemas.openxmlformats.org/wordprocessingml/2006/main" xmlns:w14="http://schemas.microsoft.com/office/word/2010/wordml" xmlns:w15="http://schemas.microsoft.com/office/word/2012/wordml" xmlns:w16se="http://schemas.microsoft.com/office/word/2015/wordml/symex" xmlns:wpg="http://schemas.microsoft.com/office/word/2010/wordprocessingGroup" xmlns:wpi="http://schemas.microsoft.com/office/word/2010/wordprocessingInk" xmlns:wne="http://schemas.microsoft.com/office/word/2006/wordml" xmlns:wps="http://schemas.microsoft.com/office/word/2010/wordprocessingShape" mc:Ignorable="w14 w15 w16se wp14">
+<w:ftr xmlns:wpc="http://schemas.microsoft.com/office/word/2010/wordprocessingCanvas" xmlns:cx="http://schemas.microsoft.com/office/drawing/2014/chartex" xmlns:cx1="http://schemas.microsoft.com/office/drawing/2015/9/8/chartex" xmlns:cx2="http://schemas.microsoft.com/office/drawing/2015/10/21/chartex" xmlns:cx3="http://schemas.microsoft.com/office/drawing/2016/5/9/chartex" xmlns:cx4="http://schemas.microsoft.com/office/drawing/2016/5/10/chartex" xmlns:cx5="http://schemas.microsoft.com/office/drawing/2016/5/11/chartex" xmlns:mc="http://schemas.openxmlformats.org/markup-compatibility/2006" xmlns:o="urn:schemas-microsoft-com:office:office" xmlns:r="http://schemas.openxmlformats.org/officeDocument/2006/relationships" xmlns:m="http://schemas.openxmlformats.org/officeDocument/2006/math" xmlns:v="urn:schemas-microsoft-com:vml" xmlns:wp14="http://schemas.microsoft.com/office/word/2010/wordprocessingDrawing" xmlns:wp="http://schemas.openxmlformats.org/drawingml/2006/wordprocessingDrawing" xmlns:w10="urn:schemas-microsoft-com:office:word" xmlns:w="http://schemas.openxmlformats.org/wordprocessingml/2006/main" xmlns:w14="http://schemas.microsoft.com/office/word/2010/wordml" xmlns:w15="http://schemas.microsoft.com/office/word/2012/wordml" xmlns:w16se="http://schemas.microsoft.com/office/word/2015/wordml/symex" xmlns:wpg="http://schemas.microsoft.com/office/word/2010/wordprocessingGroup" xmlns:wpi="http://schemas.microsoft.com/office/word/2010/wordprocessingInk" xmlns:wne="http://schemas.microsoft.com/office/word/2006/wordml" xmlns:wps="http://schemas.microsoft.com/office/word/2010/wordprocessingShape" mc:Ignorable="w14 w15 w16se wp14">
   <w:p>
     <w:pPr>
       <w:pStyle w:val="voettekst"/>
@@ -3861,7 +3800,7 @@
 </file>
 
 <file path=word/footnotes.xml><?xml version="1.0" encoding="utf-8"?>
-<w:footnotes xmlns:wpc="http://schemas.microsoft.com/office/word/2010/wordprocessingCanvas" xmlns:cx="http://schemas.microsoft.com/office/drawing/2014/chartex" xmlns:cx1="http://schemas.microsoft.com/office/drawing/2015/9/8/chartex" xmlns:cx2="http://schemas.microsoft.com/office/drawing/2015/10/21/chartex" xmlns:mc="http://schemas.openxmlformats.org/markup-compatibility/2006" xmlns:o="urn:schemas-microsoft-com:office:office" xmlns:r="http://schemas.openxmlformats.org/officeDocument/2006/relationships" xmlns:m="http://schemas.openxmlformats.org/officeDocument/2006/math" xmlns:v="urn:schemas-microsoft-com:vml" xmlns:wp14="http://schemas.microsoft.com/office/word/2010/wordprocessingDrawing" xmlns:wp="http://schemas.openxmlformats.org/drawingml/2006/wordprocessingDrawing" xmlns:w10="urn:schemas-microsoft-com:office:word" xmlns:w="http://schemas.openxmlformats.org/wordprocessingml/2006/main" xmlns:w14="http://schemas.microsoft.com/office/word/2010/wordml" xmlns:w15="http://schemas.microsoft.com/office/word/2012/wordml" xmlns:w16se="http://schemas.microsoft.com/office/word/2015/wordml/symex" xmlns:wpg="http://schemas.microsoft.com/office/word/2010/wordprocessingGroup" xmlns:wpi="http://schemas.microsoft.com/office/word/2010/wordprocessingInk" xmlns:wne="http://schemas.microsoft.com/office/word/2006/wordml" xmlns:wps="http://schemas.microsoft.com/office/word/2010/wordprocessingShape" mc:Ignorable="w14 w15 w16se wp14">
+<w:footnotes xmlns:wpc="http://schemas.microsoft.com/office/word/2010/wordprocessingCanvas" xmlns:cx="http://schemas.microsoft.com/office/drawing/2014/chartex" xmlns:cx1="http://schemas.microsoft.com/office/drawing/2015/9/8/chartex" xmlns:cx2="http://schemas.microsoft.com/office/drawing/2015/10/21/chartex" xmlns:cx3="http://schemas.microsoft.com/office/drawing/2016/5/9/chartex" xmlns:cx4="http://schemas.microsoft.com/office/drawing/2016/5/10/chartex" xmlns:cx5="http://schemas.microsoft.com/office/drawing/2016/5/11/chartex" xmlns:mc="http://schemas.openxmlformats.org/markup-compatibility/2006" xmlns:o="urn:schemas-microsoft-com:office:office" xmlns:r="http://schemas.openxmlformats.org/officeDocument/2006/relationships" xmlns:m="http://schemas.openxmlformats.org/officeDocument/2006/math" xmlns:v="urn:schemas-microsoft-com:vml" xmlns:wp14="http://schemas.microsoft.com/office/word/2010/wordprocessingDrawing" xmlns:wp="http://schemas.openxmlformats.org/drawingml/2006/wordprocessingDrawing" xmlns:w10="urn:schemas-microsoft-com:office:word" xmlns:w="http://schemas.openxmlformats.org/wordprocessingml/2006/main" xmlns:w14="http://schemas.microsoft.com/office/word/2010/wordml" xmlns:w15="http://schemas.microsoft.com/office/word/2012/wordml" xmlns:w16se="http://schemas.microsoft.com/office/word/2015/wordml/symex" xmlns:wpg="http://schemas.microsoft.com/office/word/2010/wordprocessingGroup" xmlns:wpi="http://schemas.microsoft.com/office/word/2010/wordprocessingInk" xmlns:wne="http://schemas.microsoft.com/office/word/2006/wordml" xmlns:wps="http://schemas.microsoft.com/office/word/2010/wordprocessingShape" mc:Ignorable="w14 w15 w16se wp14">
   <w:footnote w:type="separator" w:id="-1">
     <w:p>
       <w:r>
@@ -3880,7 +3819,7 @@
 </file>
 
 <file path=word/numbering.xml><?xml version="1.0" encoding="utf-8"?>
-<w:numbering xmlns:wpc="http://schemas.microsoft.com/office/word/2010/wordprocessingCanvas" xmlns:cx="http://schemas.microsoft.com/office/drawing/2014/chartex" xmlns:cx1="http://schemas.microsoft.com/office/drawing/2015/9/8/chartex" xmlns:cx2="http://schemas.microsoft.com/office/drawing/2015/10/21/chartex" xmlns:mc="http://schemas.openxmlformats.org/markup-compatibility/2006" xmlns:o="urn:schemas-microsoft-com:office:office" xmlns:r="http://schemas.openxmlformats.org/officeDocument/2006/relationships" xmlns:m="http://schemas.openxmlformats.org/officeDocument/2006/math" xmlns:v="urn:schemas-microsoft-com:vml" xmlns:wp14="http://schemas.microsoft.com/office/word/2010/wordprocessingDrawing" xmlns:wp="http://schemas.openxmlformats.org/drawingml/2006/wordprocessingDrawing" xmlns:w10="urn:schemas-microsoft-com:office:word" xmlns:w="http://schemas.openxmlformats.org/wordprocessingml/2006/main" xmlns:w14="http://schemas.microsoft.com/office/word/2010/wordml" xmlns:w15="http://schemas.microsoft.com/office/word/2012/wordml" xmlns:w16se="http://schemas.microsoft.com/office/word/2015/wordml/symex" xmlns:wpg="http://schemas.microsoft.com/office/word/2010/wordprocessingGroup" xmlns:wpi="http://schemas.microsoft.com/office/word/2010/wordprocessingInk" xmlns:wne="http://schemas.microsoft.com/office/word/2006/wordml" xmlns:wps="http://schemas.microsoft.com/office/word/2010/wordprocessingShape" mc:Ignorable="w14 w15 w16se wp14">
+<w:numbering xmlns:wpc="http://schemas.microsoft.com/office/word/2010/wordprocessingCanvas" xmlns:cx="http://schemas.microsoft.com/office/drawing/2014/chartex" xmlns:cx1="http://schemas.microsoft.com/office/drawing/2015/9/8/chartex" xmlns:cx2="http://schemas.microsoft.com/office/drawing/2015/10/21/chartex" xmlns:cx3="http://schemas.microsoft.com/office/drawing/2016/5/9/chartex" xmlns:cx4="http://schemas.microsoft.com/office/drawing/2016/5/10/chartex" xmlns:cx5="http://schemas.microsoft.com/office/drawing/2016/5/11/chartex" xmlns:mc="http://schemas.openxmlformats.org/markup-compatibility/2006" xmlns:o="urn:schemas-microsoft-com:office:office" xmlns:r="http://schemas.openxmlformats.org/officeDocument/2006/relationships" xmlns:m="http://schemas.openxmlformats.org/officeDocument/2006/math" xmlns:v="urn:schemas-microsoft-com:vml" xmlns:wp14="http://schemas.microsoft.com/office/word/2010/wordprocessingDrawing" xmlns:wp="http://schemas.openxmlformats.org/drawingml/2006/wordprocessingDrawing" xmlns:w10="urn:schemas-microsoft-com:office:word" xmlns:w="http://schemas.openxmlformats.org/wordprocessingml/2006/main" xmlns:w14="http://schemas.microsoft.com/office/word/2010/wordml" xmlns:w15="http://schemas.microsoft.com/office/word/2012/wordml" xmlns:w16se="http://schemas.microsoft.com/office/word/2015/wordml/symex" xmlns:wpg="http://schemas.microsoft.com/office/word/2010/wordprocessingGroup" xmlns:wpi="http://schemas.microsoft.com/office/word/2010/wordprocessingInk" xmlns:wne="http://schemas.microsoft.com/office/word/2006/wordml" xmlns:wps="http://schemas.microsoft.com/office/word/2010/wordprocessingShape" mc:Ignorable="w14 w15 w16se wp14">
   <w:abstractNum w:abstractNumId="0" w15:restartNumberingAfterBreak="0">
     <w:nsid w:val="FFFFFF88"/>
     <w:multiLevelType w:val="singleLevel"/>
@@ -5226,7 +5165,7 @@
       </w:pPr>
     </w:pPrDefault>
   </w:docDefaults>
-  <w:latentStyles w:defLockedState="0" w:defUIPriority="99" w:defSemiHidden="0" w:defUnhideWhenUsed="0" w:defQFormat="0" w:count="372">
+  <w:latentStyles w:defLockedState="0" w:defUIPriority="99" w:defSemiHidden="0" w:defUnhideWhenUsed="0" w:defQFormat="0" w:count="374">
     <w:lsdException w:name="Normal" w:uiPriority="0" w:qFormat="1"/>
     <w:lsdException w:name="heading 1" w:uiPriority="0" w:qFormat="1"/>
     <w:lsdException w:name="heading 2" w:semiHidden="1" w:uiPriority="0" w:unhideWhenUsed="1" w:qFormat="1"/>
@@ -5332,7 +5271,6 @@
     <w:lsdException w:name="HTML Sample" w:semiHidden="1" w:unhideWhenUsed="1"/>
     <w:lsdException w:name="HTML Typewriter" w:semiHidden="1" w:unhideWhenUsed="1"/>
     <w:lsdException w:name="HTML Variable" w:semiHidden="1" w:unhideWhenUsed="1"/>
-    <w:lsdException w:name="Normal Table" w:semiHidden="1" w:unhideWhenUsed="1"/>
     <w:lsdException w:name="annotation subject" w:semiHidden="1" w:unhideWhenUsed="1"/>
     <w:lsdException w:name="No List" w:semiHidden="1" w:unhideWhenUsed="1"/>
     <w:lsdException w:name="Outline List 1" w:semiHidden="1" w:unhideWhenUsed="1"/>
@@ -5378,11 +5316,9 @@
     <w:lsdException w:name="Table Subtle 1" w:semiHidden="1" w:unhideWhenUsed="1"/>
     <w:lsdException w:name="Table Subtle 2" w:semiHidden="1" w:unhideWhenUsed="1"/>
     <w:lsdException w:name="Table Web 1" w:semiHidden="1" w:unhideWhenUsed="1"/>
-    <w:lsdException w:name="Table Web 2" w:semiHidden="1" w:unhideWhenUsed="1"/>
     <w:lsdException w:name="Table Web 3" w:semiHidden="1" w:unhideWhenUsed="1"/>
     <w:lsdException w:name="Balloon Text" w:semiHidden="1" w:unhideWhenUsed="1"/>
     <w:lsdException w:name="Table Grid" w:uiPriority="59"/>
-    <w:lsdException w:name="Table Theme" w:semiHidden="1" w:unhideWhenUsed="1"/>
     <w:lsdException w:name="Placeholder Text" w:semiHidden="1"/>
     <w:lsdException w:name="No Spacing" w:uiPriority="1" w:qFormat="1"/>
     <w:lsdException w:name="Light Shading" w:uiPriority="60"/>
@@ -5599,6 +5535,8 @@
     <w:lsdException w:name="List Table 6 Colorful Accent 6" w:uiPriority="51"/>
     <w:lsdException w:name="List Table 7 Colorful Accent 6" w:uiPriority="52"/>
     <w:lsdException w:name="Mention" w:semiHidden="1" w:unhideWhenUsed="1"/>
+    <w:lsdException w:name="Smart Hyperlink" w:semiHidden="1" w:unhideWhenUsed="1"/>
+    <w:lsdException w:name="Hashtag" w:semiHidden="1" w:unhideWhenUsed="1"/>
   </w:latentStyles>
   <w:style w:type="paragraph" w:default="1" w:styleId="Standaard">
     <w:name w:val="Normal"/>
@@ -7523,7 +7461,7 @@
 </file>
 
 <file path=customXml/itemProps3.xml><?xml version="1.0" encoding="utf-8"?>
-<ds:datastoreItem xmlns:ds="http://schemas.openxmlformats.org/officeDocument/2006/customXml" ds:itemID="{01893B95-EE93-4A7F-B979-DB53BDD078F9}">
+<ds:datastoreItem xmlns:ds="http://schemas.openxmlformats.org/officeDocument/2006/customXml" ds:itemID="{B85D5191-8E0A-4C29-8AF6-DF24AE3E2E2B}">
   <ds:schemaRefs>
     <ds:schemaRef ds:uri="http://schemas.openxmlformats.org/officeDocument/2006/bibliography"/>
   </ds:schemaRefs>

</xml_diff>